<commit_message>
Updated guide and added script for installing agents
</commit_message>
<xml_diff>
--- a/Content/Azure IaaS RDS Hackathon Guide-v1.docx
+++ b/Content/Azure IaaS RDS Hackathon Guide-v1.docx
@@ -2277,6 +2277,7 @@
       <w:pPr>
         <w:pStyle w:val="ListBullet2"/>
       </w:pPr>
+      <w:bookmarkStart w:id="4" w:name="_Hlk495487770"/>
       <w:r>
         <w:t>Internet access</w:t>
       </w:r>
@@ -2284,6 +2285,24 @@
     <w:p>
       <w:pPr>
         <w:pStyle w:val="ListBullet2"/>
+      </w:pPr>
+      <w:r>
+        <w:t>Azure Subscription</w:t>
+      </w:r>
+    </w:p>
+    <w:p>
+      <w:pPr>
+        <w:pStyle w:val="ListBullet2"/>
+        <w:tabs>
+          <w:tab w:val="clear" w:pos="720"/>
+          <w:tab w:val="num" w:pos="1080"/>
+        </w:tabs>
+        <w:ind w:left="1080"/>
+        <w:rPr>
+          <w:rStyle w:val="Hyperlink"/>
+          <w:color w:val="auto"/>
+          <w:u w:val="none"/>
+        </w:rPr>
       </w:pPr>
       <w:hyperlink r:id="rId28" w:history="1">
         <w:r>
@@ -2303,6 +2322,65 @@
     <w:p>
       <w:pPr>
         <w:pStyle w:val="ListBullet2"/>
+        <w:tabs>
+          <w:tab w:val="clear" w:pos="720"/>
+          <w:tab w:val="num" w:pos="1080"/>
+        </w:tabs>
+        <w:ind w:left="1080"/>
+        <w:rPr>
+          <w:rStyle w:val="Hyperlink"/>
+          <w:color w:val="auto"/>
+          <w:u w:val="none"/>
+        </w:rPr>
+      </w:pPr>
+      <w:r>
+        <w:rPr>
+          <w:rStyle w:val="Hyperlink"/>
+          <w:color w:val="auto"/>
+          <w:u w:val="none"/>
+        </w:rPr>
+        <w:t>Students must be a member of subscription Owner</w:t>
+      </w:r>
+    </w:p>
+    <w:p>
+      <w:pPr>
+        <w:pStyle w:val="ListBullet2"/>
+        <w:tabs>
+          <w:tab w:val="clear" w:pos="720"/>
+          <w:tab w:val="num" w:pos="1080"/>
+        </w:tabs>
+        <w:ind w:left="1080"/>
+      </w:pPr>
+      <w:r>
+        <w:rPr>
+          <w:rStyle w:val="Hyperlink"/>
+          <w:color w:val="auto"/>
+          <w:u w:val="none"/>
+        </w:rPr>
+        <w:t>Register the Microsoft.Automation provider in the subscription (PowerShell Command)</w:t>
+      </w:r>
+      <w:r>
+        <w:rPr>
+          <w:rStyle w:val="Hyperlink"/>
+          <w:color w:val="auto"/>
+          <w:u w:val="none"/>
+        </w:rPr>
+        <w:br/>
+      </w:r>
+      <w:r>
+        <w:rPr>
+          <w:rFonts w:ascii="Consolas" w:hAnsi="Consolas"/>
+          <w:color w:val="242729"/>
+          <w:szCs w:val="20"/>
+          <w:bdr w:val="none" w:sz="0" w:space="0" w:color="auto" w:frame="1"/>
+          <w:shd w:val="clear" w:color="auto" w:fill="EFF0F1"/>
+        </w:rPr>
+        <w:t>Register-AzureRmResourceProvider -ProviderNamespace Microsoft.Automation</w:t>
+      </w:r>
+    </w:p>
+    <w:p>
+      <w:pPr>
+        <w:pStyle w:val="ListBullet2"/>
       </w:pPr>
       <w:hyperlink r:id="rId29" w:history="1">
         <w:r>
@@ -2344,6 +2422,7 @@
         </w:r>
       </w:hyperlink>
     </w:p>
+    <w:bookmarkEnd w:id="4"/>
     <w:p>
       <w:pPr>
         <w:pStyle w:val="ListBullet2"/>
@@ -2429,7 +2508,7 @@
       <w:pPr>
         <w:pStyle w:val="Heading1"/>
       </w:pPr>
-      <w:bookmarkStart w:id="4" w:name="_Toc495261404"/>
+      <w:bookmarkStart w:id="5" w:name="_Toc495261404"/>
       <w:r>
         <w:lastRenderedPageBreak/>
         <w:t xml:space="preserve">Exercise 1: </w:t>
@@ -2437,7 +2516,7 @@
       <w:r>
         <w:t>Architectural Design</w:t>
       </w:r>
-      <w:bookmarkEnd w:id="4"/>
+      <w:bookmarkEnd w:id="5"/>
     </w:p>
     <w:p>
       <w:pPr>
@@ -3023,7 +3102,7 @@
       <w:pPr>
         <w:pStyle w:val="Heading1"/>
       </w:pPr>
-      <w:bookmarkStart w:id="5" w:name="_Toc495261405"/>
+      <w:bookmarkStart w:id="6" w:name="_Toc495261405"/>
       <w:r>
         <w:lastRenderedPageBreak/>
         <w:t xml:space="preserve">Exercise 2: </w:t>
@@ -3031,7 +3110,7 @@
       <w:r>
         <w:t>Using Azure ARM Templates</w:t>
       </w:r>
-      <w:bookmarkEnd w:id="5"/>
+      <w:bookmarkEnd w:id="6"/>
     </w:p>
     <w:p>
       <w:pPr>
@@ -3194,7 +3273,13 @@
       </w:r>
       <w:r>
         <w:br/>
-        <w:t>TODO: Build out these to additional scenarios</w:t>
+        <w:t xml:space="preserve">TODO: Build out these </w:t>
+      </w:r>
+      <w:r>
+        <w:t>two</w:t>
+      </w:r>
+      <w:r>
+        <w:t xml:space="preserve"> additional scenarios</w:t>
       </w:r>
     </w:p>
     <w:p>
@@ -3455,7 +3540,13 @@
         <w:t>emplate</w:t>
       </w:r>
       <w:r>
-        <w:t xml:space="preserve"> and parameter file</w:t>
+        <w:t xml:space="preserve"> and </w:t>
+      </w:r>
+      <w:r>
+        <w:rPr>
+          <w:b/>
+        </w:rPr>
+        <w:t>parameter file</w:t>
       </w:r>
       <w:r>
         <w:t xml:space="preserve"> in VS Code</w:t>
@@ -3598,12 +3689,19 @@
       <w:r>
         <w:t>In VS Code open a PowerShell Terminal and deploy your ARM template to a resource group.</w:t>
       </w:r>
-    </w:p>
-    <w:p>
-      <w:pPr>
-        <w:pStyle w:val="BodyText"/>
-      </w:pPr>
-      <w:r>
+      <w:r>
+        <w:t xml:space="preserve">  Note: Do not forget to use your parameter file.  </w:t>
+      </w:r>
+    </w:p>
+    <w:p>
+      <w:pPr>
+        <w:pStyle w:val="BodyText"/>
+        <w:rPr>
+          <w:rStyle w:val="Hyperlink"/>
+        </w:rPr>
+      </w:pPr>
+      <w:r>
+        <w:lastRenderedPageBreak/>
         <w:t xml:space="preserve">This may help - </w:t>
       </w:r>
       <w:hyperlink r:id="rId45" w:history="1">
@@ -3619,9 +3717,16 @@
       <w:pPr>
         <w:pStyle w:val="BodyText"/>
       </w:pPr>
-      <w:r>
-        <w:lastRenderedPageBreak/>
-        <w:t>Make sure the VM sizes you use are available in the region the resource group is located in.</w:t>
+    </w:p>
+    <w:p>
+      <w:pPr>
+        <w:pStyle w:val="BodyText"/>
+      </w:pPr>
+      <w:r>
+        <w:t>Make sure the VM sizes you use are available in the region t</w:t>
+      </w:r>
+      <w:r>
+        <w:t>he resource group is located in and you your quota is set for the proper amount of cores.</w:t>
       </w:r>
     </w:p>
     <w:p>
@@ -4026,6 +4131,7 @@
         <w:rPr>
           <w:noProof/>
         </w:rPr>
+        <w:lastRenderedPageBreak/>
         <w:drawing>
           <wp:inline distT="0" distB="0" distL="0" distR="0" wp14:anchorId="1DFDA9B8" wp14:editId="4743CA61">
             <wp:extent cx="5943600" cy="2011680"/>
@@ -4068,7 +4174,6 @@
         <w:pStyle w:val="Heading3"/>
       </w:pPr>
       <w:r>
-        <w:lastRenderedPageBreak/>
         <w:t>Task 4: Configure and Test the RDS deployment</w:t>
       </w:r>
     </w:p>
@@ -4577,6 +4682,7 @@
           <w:sz w:val="24"/>
           <w:szCs w:val="24"/>
         </w:rPr>
+        <w:lastRenderedPageBreak/>
         <w:t>Enter the password for the certificate, select </w:t>
       </w:r>
       <w:r>
@@ -4803,7 +4909,6 @@
           <w:sz w:val="24"/>
           <w:szCs w:val="24"/>
         </w:rPr>
-        <w:lastRenderedPageBreak/>
         <w:t>Expand </w:t>
       </w:r>
       <w:r>
@@ -5254,7 +5359,25 @@
           <w:sz w:val="24"/>
           <w:szCs w:val="24"/>
         </w:rPr>
-        <w:t>Paste the certifcates on the local client computer.</w:t>
+        <w:t xml:space="preserve">Paste the </w:t>
+      </w:r>
+      <w:r>
+        <w:rPr>
+          <w:rFonts w:ascii="Segoe UI" w:eastAsia="Times New Roman" w:hAnsi="Segoe UI" w:cs="Segoe UI"/>
+          <w:color w:val="222222"/>
+          <w:sz w:val="24"/>
+          <w:szCs w:val="24"/>
+        </w:rPr>
+        <w:t>certificates</w:t>
+      </w:r>
+      <w:r>
+        <w:rPr>
+          <w:rFonts w:ascii="Segoe UI" w:eastAsia="Times New Roman" w:hAnsi="Segoe UI" w:cs="Segoe UI"/>
+          <w:color w:val="222222"/>
+          <w:sz w:val="24"/>
+          <w:szCs w:val="24"/>
+        </w:rPr>
+        <w:t xml:space="preserve"> on the local client computer.</w:t>
       </w:r>
     </w:p>
     <w:p>
@@ -5298,7 +5421,7 @@
         <w:t>“T</w:t>
       </w:r>
       <w:r>
-        <w:t xml:space="preserve"> agAllResourcesInRGorSingleVM.ps1 </w:t>
+        <w:t xml:space="preserve">agAllResourcesInRGorSingleVM.ps1 </w:t>
       </w:r>
       <w:r>
         <w:t>“</w:t>
@@ -5326,6 +5449,7 @@
         <w:rPr>
           <w:noProof/>
         </w:rPr>
+        <w:lastRenderedPageBreak/>
         <w:drawing>
           <wp:inline distT="0" distB="0" distL="0" distR="0" wp14:anchorId="5AE14F06" wp14:editId="558FD283">
             <wp:extent cx="5943600" cy="1882775"/>
@@ -5367,12 +5491,12 @@
       <w:pPr>
         <w:pStyle w:val="Heading1"/>
       </w:pPr>
-      <w:bookmarkStart w:id="6" w:name="_Toc495261406"/>
+      <w:bookmarkStart w:id="7" w:name="_Toc495261406"/>
       <w:r>
         <w:lastRenderedPageBreak/>
         <w:t>Exercise 3: Configure Runtime Automation</w:t>
       </w:r>
-      <w:bookmarkEnd w:id="6"/>
+      <w:bookmarkEnd w:id="7"/>
     </w:p>
     <w:p>
       <w:pPr>
@@ -5767,6 +5891,27 @@
     </w:p>
     <w:p>
       <w:pPr>
+        <w:pStyle w:val="BodyText"/>
+      </w:pPr>
+      <w:r>
+        <w:t>Note: You could also run the following PowerShell command to import the runbooks programmatically.</w:t>
+      </w:r>
+      <w:r>
+        <w:br/>
+      </w:r>
+      <w:r>
+        <w:rPr>
+          <w:rFonts w:ascii="Segoe UI" w:hAnsi="Segoe UI" w:cs="Segoe UI"/>
+          <w:color w:val="16233A"/>
+          <w:sz w:val="21"/>
+          <w:szCs w:val="21"/>
+          <w:shd w:val="clear" w:color="auto" w:fill="FFFFFF"/>
+        </w:rPr>
+        <w:t>Import-AzureRMAutomationRunbook -Name StartupSingleVM -Path C:\template\StartupSingleVM.ps1 -ResourceGroupName $mdangelodemo -AutomationAccountName mpdauto -Type PowerShellWorkflow</w:t>
+      </w:r>
+    </w:p>
+    <w:p>
+      <w:pPr>
         <w:pStyle w:val="Heading3"/>
       </w:pPr>
       <w:r>
@@ -5914,7 +6059,7 @@
       <w:pPr>
         <w:pStyle w:val="Heading1"/>
       </w:pPr>
-      <w:bookmarkStart w:id="7" w:name="_Toc495261407"/>
+      <w:bookmarkStart w:id="8" w:name="_Toc495261407"/>
       <w:r>
         <w:lastRenderedPageBreak/>
         <w:t>Exercise 4</w:t>
@@ -5925,7 +6070,7 @@
       <w:r>
         <w:t>ing with Azure Log Analytics</w:t>
       </w:r>
-      <w:bookmarkEnd w:id="7"/>
+      <w:bookmarkEnd w:id="8"/>
     </w:p>
     <w:p>
       <w:pPr>
@@ -6166,6 +6311,14 @@
     </w:p>
     <w:p>
       <w:pPr>
+        <w:pStyle w:val="BodyText"/>
+      </w:pPr>
+      <w:r>
+        <w:t xml:space="preserve">Hint: Take one of the sample “Tagging” scripts and the sample script from above and combine them to enable log analytics on all your VMs. </w:t>
+      </w:r>
+    </w:p>
+    <w:p>
+      <w:pPr>
         <w:pStyle w:val="Heading2"/>
       </w:pPr>
       <w:r>
@@ -6198,8 +6351,6 @@
       <w:r>
         <w:t xml:space="preserve"> and configure</w:t>
       </w:r>
-      <w:bookmarkStart w:id="8" w:name="_GoBack"/>
-      <w:bookmarkEnd w:id="8"/>
       <w:r>
         <w:t xml:space="preserve"> the following solutions to your workspace:</w:t>
       </w:r>
@@ -6213,7 +6364,19 @@
         </w:numPr>
       </w:pPr>
       <w:r>
-        <w:t>Activity Log Analytics – Connect your storage account to your workspace to pull in more data</w:t>
+        <w:t xml:space="preserve">Activity Log Analytics – Connect your </w:t>
+      </w:r>
+      <w:r>
+        <w:t>Azure Activity</w:t>
+      </w:r>
+      <w:r>
+        <w:t xml:space="preserve"> to your workspace (to </w:t>
+      </w:r>
+      <w:r>
+        <w:t>pull</w:t>
+      </w:r>
+      <w:r>
+        <w:t>)</w:t>
       </w:r>
     </w:p>
     <w:p>
@@ -6251,6 +6414,9 @@
       <w:r>
         <w:t>Change Tracking</w:t>
       </w:r>
+      <w:r>
+        <w:t xml:space="preserve"> – Use existing automation account</w:t>
+      </w:r>
     </w:p>
     <w:p>
       <w:pPr>
@@ -6287,6 +6453,9 @@
       <w:r>
         <w:t>Service Map – Requires you to deploy agents to the machines</w:t>
       </w:r>
+      <w:r>
+        <w:t>.</w:t>
+      </w:r>
     </w:p>
     <w:p>
       <w:pPr>
@@ -6316,7 +6485,10 @@
         <w:pStyle w:val="BodyText"/>
       </w:pPr>
       <w:r>
-        <w:t>Configure Log Analytics to collect performance counter for the RDS Connection Brocker</w:t>
+        <w:t xml:space="preserve">Configure Log Analytics to collect performance counter for the RDS Connection </w:t>
+      </w:r>
+      <w:r>
+        <w:t>Broker</w:t>
       </w:r>
       <w:r>
         <w:br/>
@@ -6755,7 +6927,6 @@
         <w:pStyle w:val="Heading2"/>
       </w:pPr>
       <w:r>
-        <w:lastRenderedPageBreak/>
         <w:t xml:space="preserve">Task 4: </w:t>
       </w:r>
       <w:r>
@@ -6767,7 +6938,15 @@
         <w:pStyle w:val="BodyText"/>
       </w:pPr>
       <w:r>
-        <w:t>For this hack we will use an absurdly low number, so we can test easily.  Create an alert that send and email if the number of successful connections goes over 1 in a 5-min span of time.</w:t>
+        <w:t xml:space="preserve">For this hack we will use an absurdly low number, so we can test easily.  Create an alert that send </w:t>
+      </w:r>
+      <w:r>
+        <w:t>an</w:t>
+      </w:r>
+      <w:bookmarkStart w:id="9" w:name="_GoBack"/>
+      <w:bookmarkEnd w:id="9"/>
+      <w:r>
+        <w:t xml:space="preserve"> email if the number of successful connections goes over 1 in a 5-min span of time.</w:t>
       </w:r>
     </w:p>
     <w:p>
@@ -6940,7 +7119,7 @@
         <w:noProof/>
         <w:sz w:val="16"/>
       </w:rPr>
-      <w:t>21</w:t>
+      <w:t>20</w:t>
     </w:r>
     <w:r>
       <w:rPr>
@@ -7090,21 +7269,21 @@
         <v:path o:extrusionok="f" gradientshapeok="t" o:connecttype="rect"/>
         <o:lock v:ext="edit" aspectratio="t"/>
       </v:shapetype>
-      <v:shape id="_x0000_i1056" type="#_x0000_t75" style="width:19.8pt;height:19.8pt" o:bullet="t">
+      <v:shape id="_x0000_i1059" type="#_x0000_t75" style="width:19.6pt;height:19.6pt" o:bullet="t">
         <v:imagedata r:id="rId1" o:title="MetroPencilIconDarkBlue"/>
       </v:shape>
     </w:pict>
   </w:numPicBullet>
   <w:numPicBullet w:numPicBulletId="1">
     <w:pict>
-      <v:shape id="_x0000_i1057" type="#_x0000_t75" style="width:42.3pt;height:42.3pt" o:bullet="t">
+      <v:shape id="_x0000_i1060" type="#_x0000_t75" style="width:42.25pt;height:42.25pt" o:bullet="t">
         <v:imagedata r:id="rId2" o:title="MetroCautionSymbolRed"/>
       </v:shape>
     </w:pict>
   </w:numPicBullet>
   <w:numPicBullet w:numPicBulletId="2">
     <w:pict>
-      <v:shape id="_x0000_i1058" type="#_x0000_t75" style="width:21.6pt;height:21.6pt" o:bullet="t">
+      <v:shape w14:anchorId="067C9A76" id="_x0000_i1061" type="#_x0000_t75" style="width:21.7pt;height:21.7pt" o:bullet="t">
         <v:imagedata r:id="rId3" o:title="MetroNoteIconDarkBlue"/>
       </v:shape>
     </w:pict>
@@ -7152,7 +7331,7 @@
   <w:abstractNum w:abstractNumId="2" w15:restartNumberingAfterBreak="0">
     <w:nsid w:val="FFFFFF83"/>
     <w:multiLevelType w:val="singleLevel"/>
-    <w:tmpl w:val="723AB502"/>
+    <w:tmpl w:val="0C16FF0C"/>
     <w:lvl w:ilvl="0">
       <w:start w:val="1"/>
       <w:numFmt w:val="bullet"/>
@@ -10013,18 +10192,18 @@
 </file>
 
 <file path=customXml/item2.xml><?xml version="1.0" encoding="utf-8"?>
-<p:properties xmlns:p="http://schemas.microsoft.com/office/2006/metadata/properties" xmlns:xsi="http://www.w3.org/2001/XMLSchema-instance" xmlns:pc="http://schemas.microsoft.com/office/infopath/2007/PartnerControls">
-  <documentManagement/>
-</p:properties>
-</file>
-
-<file path=customXml/item3.xml><?xml version="1.0" encoding="utf-8"?>
 <?mso-contentType ?>
 <FormTemplates xmlns="http://schemas.microsoft.com/sharepoint/v3/contenttype/forms">
   <Display>DocumentLibraryForm</Display>
   <Edit>DocumentLibraryForm</Edit>
   <New>DocumentLibraryForm</New>
 </FormTemplates>
+</file>
+
+<file path=customXml/item3.xml><?xml version="1.0" encoding="utf-8"?>
+<p:properties xmlns:p="http://schemas.microsoft.com/office/2006/metadata/properties" xmlns:xsi="http://www.w3.org/2001/XMLSchema-instance" xmlns:pc="http://schemas.microsoft.com/office/infopath/2007/PartnerControls">
+  <documentManagement/>
+</p:properties>
 </file>
 
 <file path=customXml/item4.xml><?xml version="1.0" encoding="utf-8"?>
@@ -10050,6 +10229,14 @@
 </file>
 
 <file path=customXml/itemProps2.xml><?xml version="1.0" encoding="utf-8"?>
+<ds:datastoreItem xmlns:ds="http://schemas.openxmlformats.org/officeDocument/2006/customXml" ds:itemID="{863B1CC3-ECEC-461C-B37F-FA0F86D65A0E}">
+  <ds:schemaRefs>
+    <ds:schemaRef ds:uri="http://schemas.microsoft.com/sharepoint/v3/contenttype/forms"/>
+  </ds:schemaRefs>
+</ds:datastoreItem>
+</file>
+
+<file path=customXml/itemProps3.xml><?xml version="1.0" encoding="utf-8"?>
 <ds:datastoreItem xmlns:ds="http://schemas.openxmlformats.org/officeDocument/2006/customXml" ds:itemID="{A6D013C8-5F89-4CEF-8550-9C2F505192E1}">
   <ds:schemaRefs>
     <ds:schemaRef ds:uri="http://schemas.microsoft.com/office/2006/metadata/properties"/>
@@ -10058,16 +10245,8 @@
 </ds:datastoreItem>
 </file>
 
-<file path=customXml/itemProps3.xml><?xml version="1.0" encoding="utf-8"?>
-<ds:datastoreItem xmlns:ds="http://schemas.openxmlformats.org/officeDocument/2006/customXml" ds:itemID="{863B1CC3-ECEC-461C-B37F-FA0F86D65A0E}">
-  <ds:schemaRefs>
-    <ds:schemaRef ds:uri="http://schemas.microsoft.com/sharepoint/v3/contenttype/forms"/>
-  </ds:schemaRefs>
-</ds:datastoreItem>
-</file>
-
 <file path=customXml/itemProps4.xml><?xml version="1.0" encoding="utf-8"?>
-<ds:datastoreItem xmlns:ds="http://schemas.openxmlformats.org/officeDocument/2006/customXml" ds:itemID="{958D564D-D503-4460-9070-565CA1A31432}">
+<ds:datastoreItem xmlns:ds="http://schemas.openxmlformats.org/officeDocument/2006/customXml" ds:itemID="{F36D6941-B3A6-4569-8CAF-BEDEADCEDB4B}">
   <ds:schemaRefs>
     <ds:schemaRef ds:uri="http://schemas.openxmlformats.org/officeDocument/2006/bibliography"/>
   </ds:schemaRefs>

</xml_diff>